<commit_message>
se agrego descripcion de uso
</commit_message>
<xml_diff>
--- a/CBC/OCR/CASINO/casino.docx
+++ b/CBC/OCR/CASINO/casino.docx
@@ -21,7 +21,7 @@
             <mc:AlternateContent>
               <mc:Choice Requires="wpg">
                 <w:drawing>
-                  <wp:anchor distT="0" distB="0" distL="114300" distR="114300" simplePos="0" relativeHeight="251659264" behindDoc="1" locked="0" layoutInCell="1" allowOverlap="1" wp14:anchorId="0A5DC3E6" wp14:editId="4A3103AE">
+                  <wp:anchor distT="0" distB="0" distL="114300" distR="114300" simplePos="0" relativeHeight="251659264" behindDoc="1" locked="0" layoutInCell="1" allowOverlap="1" wp14:anchorId="1EB60BF0" wp14:editId="48F4AFE2">
                     <wp:simplePos x="0" y="0"/>
                     <wp:positionH relativeFrom="page">
                       <wp:posOffset>450166</wp:posOffset>
@@ -131,7 +131,7 @@
                                     </w:rPr>
                                     <w:alias w:val="Autor"/>
                                     <w:tag w:val=""/>
-                                    <w:id w:val="945428907"/>
+                                    <w:id w:val="1821075678"/>
                                     <w:dataBinding w:prefixMappings="xmlns:ns0='http://purl.org/dc/elements/1.1/' xmlns:ns1='http://schemas.openxmlformats.org/package/2006/metadata/core-properties' " w:xpath="/ns1:coreProperties[1]/ns0:creator[1]" w:storeItemID="{6C3C8BC8-F283-45AE-878A-BAB7291924A1}"/>
                                     <w:text/>
                                   </w:sdtPr>
@@ -176,7 +176,7 @@
                                       </w:rPr>
                                       <w:alias w:val="Compañía"/>
                                       <w:tag w:val=""/>
-                                      <w:id w:val="1618182777"/>
+                                      <w:id w:val="2006789987"/>
                                       <w:dataBinding w:prefixMappings="xmlns:ns0='http://schemas.openxmlformats.org/officeDocument/2006/extended-properties' " w:xpath="/ns0:Properties[1]/ns0:Company[1]" w:storeItemID="{6668398D-A668-4E3E-A5EB-62B293D839F1}"/>
                                       <w:text/>
                                     </w:sdtPr>
@@ -208,7 +208,7 @@
                                       </w:rPr>
                                       <w:alias w:val="Dirección"/>
                                       <w:tag w:val=""/>
-                                      <w:id w:val="-253358678"/>
+                                      <w:id w:val="1065226126"/>
                                       <w:dataBinding w:prefixMappings="xmlns:ns0='http://schemas.microsoft.com/office/2006/coverPageProps' " w:xpath="/ns0:CoverPageProperties[1]/ns0:CompanyAddress[1]" w:storeItemID="{55AF091B-3C7A-41E3-B477-F2FDAA23CFDA}"/>
                                       <w:text/>
                                     </w:sdtPr>
@@ -280,7 +280,7 @@
                                     </w:rPr>
                                     <w:alias w:val="Título"/>
                                     <w:tag w:val=""/>
-                                    <w:id w:val="-9991715"/>
+                                    <w:id w:val="-58563422"/>
                                     <w:dataBinding w:prefixMappings="xmlns:ns0='http://purl.org/dc/elements/1.1/' xmlns:ns1='http://schemas.openxmlformats.org/package/2006/metadata/core-properties' " w:xpath="/ns1:coreProperties[1]/ns0:title[1]" w:storeItemID="{6C3C8BC8-F283-45AE-878A-BAB7291924A1}"/>
                                     <w:text/>
                                   </w:sdtPr>
@@ -310,6 +310,17 @@
                                         </w:rPr>
                                         <w:t>CASINO BUENOS AIRES</w:t>
                                       </w:r>
+                                      <w:r>
+                                        <w:rPr>
+                                          <w:rFonts w:asciiTheme="majorHAnsi" w:eastAsiaTheme="majorEastAsia" w:hAnsiTheme="majorHAnsi" w:cstheme="majorBidi"/>
+                                          <w:caps/>
+                                          <w:color w:val="5B9BD5" w:themeColor="accent1"/>
+                                          <w:sz w:val="72"/>
+                                          <w:szCs w:val="72"/>
+                                          <w:u w:val="single"/>
+                                        </w:rPr>
+                                        <w:t xml:space="preserve">  escaneo de facturas</w:t>
+                                      </w:r>
                                     </w:p>
                                   </w:sdtContent>
                                 </w:sdt>
@@ -336,7 +347,7 @@
               </mc:Choice>
               <mc:Fallback>
                 <w:pict>
-                  <v:group w14:anchorId="0A5DC3E6" id="Grupo 193" o:spid="_x0000_s1026" style="position:absolute;margin-left:35.45pt;margin-top:38.75pt;width:540.5pt;height:717.25pt;z-index:-251657216;mso-width-percent:882;mso-position-horizontal-relative:page;mso-position-vertical-relative:page;mso-width-percent:882" coordsize="68648,91094" o:gfxdata="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">
+                  <v:group w14:anchorId="1EB60BF0" id="Grupo 193" o:spid="_x0000_s1026" style="position:absolute;margin-left:35.45pt;margin-top:38.75pt;width:540.5pt;height:717.25pt;z-index:-251657216;mso-width-percent:882;mso-position-horizontal-relative:page;mso-position-vertical-relative:page;mso-width-percent:882" coordsize="68648,91094" o:gfxdata="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">
                     <v:rect id="Rectángulo 194" o:spid="_x0000_s1027" style="position:absolute;width:68580;height:13716;visibility:visible;mso-wrap-style:square;v-text-anchor:middle" o:gfxdata="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" fillcolor="#5b9bd5 [3204]" stroked="f" strokeweight="1pt"/>
                     <v:rect id="Rectángulo 195" o:spid="_x0000_s1028" style="position:absolute;top:40802;width:68580;height:50292;visibility:visible;mso-wrap-style:square;v-text-anchor:bottom" o:gfxdata="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" fillcolor="#5b9bd5 [3204]" stroked="f" strokeweight="1pt">
                       <v:textbox inset="36pt,57.6pt,36pt,36pt">
@@ -349,7 +360,7 @@
                               </w:rPr>
                               <w:alias w:val="Autor"/>
                               <w:tag w:val=""/>
-                              <w:id w:val="945428907"/>
+                              <w:id w:val="1821075678"/>
                               <w:dataBinding w:prefixMappings="xmlns:ns0='http://purl.org/dc/elements/1.1/' xmlns:ns1='http://schemas.openxmlformats.org/package/2006/metadata/core-properties' " w:xpath="/ns1:coreProperties[1]/ns0:creator[1]" w:storeItemID="{6C3C8BC8-F283-45AE-878A-BAB7291924A1}"/>
                               <w:text/>
                             </w:sdtPr>
@@ -394,7 +405,7 @@
                                 </w:rPr>
                                 <w:alias w:val="Compañía"/>
                                 <w:tag w:val=""/>
-                                <w:id w:val="1618182777"/>
+                                <w:id w:val="2006789987"/>
                                 <w:dataBinding w:prefixMappings="xmlns:ns0='http://schemas.openxmlformats.org/officeDocument/2006/extended-properties' " w:xpath="/ns0:Properties[1]/ns0:Company[1]" w:storeItemID="{6668398D-A668-4E3E-A5EB-62B293D839F1}"/>
                                 <w:text/>
                               </w:sdtPr>
@@ -426,7 +437,7 @@
                                 </w:rPr>
                                 <w:alias w:val="Dirección"/>
                                 <w:tag w:val=""/>
-                                <w:id w:val="-253358678"/>
+                                <w:id w:val="1065226126"/>
                                 <w:dataBinding w:prefixMappings="xmlns:ns0='http://schemas.microsoft.com/office/2006/coverPageProps' " w:xpath="/ns0:CoverPageProperties[1]/ns0:CompanyAddress[1]" w:storeItemID="{55AF091B-3C7A-41E3-B477-F2FDAA23CFDA}"/>
                                 <w:text/>
                               </w:sdtPr>
@@ -464,7 +475,7 @@
                               </w:rPr>
                               <w:alias w:val="Título"/>
                               <w:tag w:val=""/>
-                              <w:id w:val="-9991715"/>
+                              <w:id w:val="-58563422"/>
                               <w:dataBinding w:prefixMappings="xmlns:ns0='http://purl.org/dc/elements/1.1/' xmlns:ns1='http://schemas.openxmlformats.org/package/2006/metadata/core-properties' " w:xpath="/ns1:coreProperties[1]/ns0:title[1]" w:storeItemID="{6C3C8BC8-F283-45AE-878A-BAB7291924A1}"/>
                               <w:text/>
                             </w:sdtPr>
@@ -494,6 +505,17 @@
                                   </w:rPr>
                                   <w:t>CASINO BUENOS AIRES</w:t>
                                 </w:r>
+                                <w:r>
+                                  <w:rPr>
+                                    <w:rFonts w:asciiTheme="majorHAnsi" w:eastAsiaTheme="majorEastAsia" w:hAnsiTheme="majorHAnsi" w:cstheme="majorBidi"/>
+                                    <w:caps/>
+                                    <w:color w:val="5B9BD5" w:themeColor="accent1"/>
+                                    <w:sz w:val="72"/>
+                                    <w:szCs w:val="72"/>
+                                    <w:u w:val="single"/>
+                                  </w:rPr>
+                                  <w:t xml:space="preserve">  escaneo de facturas</w:t>
+                                </w:r>
                               </w:p>
                             </w:sdtContent>
                           </w:sdt>
@@ -512,7 +534,7 @@
               <w:lang w:eastAsia="es-AR"/>
             </w:rPr>
             <w:drawing>
-              <wp:inline distT="0" distB="0" distL="0" distR="0" wp14:anchorId="5566FBBB" wp14:editId="6AD426BF">
+              <wp:inline distT="0" distB="0" distL="0" distR="0" wp14:anchorId="6E0C45B1" wp14:editId="67DA9A46">
                 <wp:extent cx="6946900" cy="1807900"/>
                 <wp:effectExtent l="0" t="0" r="6350" b="1905"/>
                 <wp:docPr id="1" name="Imagen 1"/>
@@ -556,112 +578,6 @@
         </w:p>
         <w:p>
           <w:r>
-            <w:br w:type="page"/>
-          </w:r>
-        </w:p>
-        <w:p>
-          <w:pPr>
-            <w:jc w:val="center"/>
-          </w:pPr>
-        </w:p>
-        <w:p>
-          <w:pPr>
-            <w:jc w:val="center"/>
-          </w:pPr>
-        </w:p>
-        <w:p>
-          <w:pPr>
-            <w:jc w:val="center"/>
-          </w:pPr>
-        </w:p>
-        <w:p>
-          <w:pPr>
-            <w:jc w:val="center"/>
-          </w:pPr>
-        </w:p>
-        <w:p>
-          <w:pPr>
-            <w:jc w:val="center"/>
-          </w:pPr>
-        </w:p>
-        <w:p>
-          <w:pPr>
-            <w:jc w:val="center"/>
-          </w:pPr>
-        </w:p>
-        <w:p>
-          <w:pPr>
-            <w:jc w:val="center"/>
-          </w:pPr>
-        </w:p>
-        <w:p>
-          <w:pPr>
-            <w:jc w:val="center"/>
-          </w:pPr>
-        </w:p>
-        <w:p>
-          <w:pPr>
-            <w:jc w:val="center"/>
-          </w:pPr>
-        </w:p>
-        <w:p>
-          <w:pPr>
-            <w:jc w:val="center"/>
-          </w:pPr>
-        </w:p>
-        <w:p>
-          <w:pPr>
-            <w:jc w:val="center"/>
-            <w:rPr>
-              <w:b/>
-              <w:sz w:val="40"/>
-              <w:szCs w:val="40"/>
-            </w:rPr>
-          </w:pPr>
-        </w:p>
-        <w:p>
-          <w:pPr>
-            <w:jc w:val="center"/>
-            <w:rPr>
-              <w:b/>
-              <w:sz w:val="40"/>
-              <w:szCs w:val="40"/>
-            </w:rPr>
-          </w:pPr>
-          <w:r>
-            <w:rPr>
-              <w:b/>
-              <w:sz w:val="40"/>
-              <w:szCs w:val="40"/>
-            </w:rPr>
-            <w:t xml:space="preserve">Desarrollado e implementado por </w:t>
-          </w:r>
-          <w:r>
-            <w:rPr>
-              <w:b/>
-              <w:sz w:val="40"/>
-              <w:szCs w:val="40"/>
-            </w:rPr>
-            <w:t>SISTEMAS CBCGROUP</w:t>
-          </w:r>
-        </w:p>
-        <w:p>
-          <w:pPr>
-            <w:jc w:val="center"/>
-            <w:rPr>
-              <w:u w:val="single"/>
-            </w:rPr>
-          </w:pPr>
-          <w:r>
-            <w:rPr>
-              <w:b/>
-              <w:sz w:val="40"/>
-              <w:szCs w:val="40"/>
-              <w:u w:val="single"/>
-            </w:rPr>
-            <w:t>Noviembre 2019</w:t>
-          </w:r>
-          <w:r>
             <w:rPr>
               <w:u w:val="single"/>
             </w:rPr>
@@ -1054,7 +970,14 @@
           <w:b/>
           <w:u w:val="single"/>
         </w:rPr>
-        <w:t>Proceso en UMANGO</w:t>
+        <w:t>UMANGO</w:t>
+      </w:r>
+      <w:r>
+        <w:rPr>
+          <w:b/>
+          <w:u w:val="single"/>
+        </w:rPr>
+        <w:t xml:space="preserve"> - configuración</w:t>
       </w:r>
     </w:p>
     <w:p>
@@ -1658,11 +1581,6 @@
       </w:pPr>
     </w:p>
     <w:p>
-      <w:pPr>
-        <w:pStyle w:val="Prrafodelista"/>
-      </w:pPr>
-      <w:bookmarkStart w:id="0" w:name="_GoBack"/>
-      <w:bookmarkEnd w:id="0"/>
       <w:r>
         <w:t xml:space="preserve">               </w:t>
       </w:r>
@@ -1707,6 +1625,165 @@
           </wp:inline>
         </w:drawing>
       </w:r>
+    </w:p>
+    <w:p/>
+    <w:p>
+      <w:pPr>
+        <w:rPr>
+          <w:b/>
+          <w:u w:val="single"/>
+        </w:rPr>
+      </w:pPr>
+      <w:proofErr w:type="spellStart"/>
+      <w:r>
+        <w:rPr>
+          <w:b/>
+          <w:u w:val="single"/>
+        </w:rPr>
+        <w:t>Umango</w:t>
+      </w:r>
+      <w:proofErr w:type="spellEnd"/>
+      <w:r>
+        <w:rPr>
+          <w:b/>
+          <w:u w:val="single"/>
+        </w:rPr>
+        <w:t xml:space="preserve"> -  Proceso</w:t>
+      </w:r>
+    </w:p>
+    <w:p>
+      <w:r>
+        <w:t xml:space="preserve">El usuario deberá escanear los archivos con destino a la carpeta </w:t>
+      </w:r>
+      <w:hyperlink r:id="rId16" w:history="1">
+        <w:r>
+          <w:rPr>
+            <w:rStyle w:val="Hipervnculo"/>
+          </w:rPr>
+          <w:t>\\PAYGO\scan_facturas</w:t>
+        </w:r>
+      </w:hyperlink>
+      <w:r>
+        <w:t xml:space="preserve">. Una vez que el archivo se encuentre ahí el usuario deberá presionar en la aplicación, el botón </w:t>
+      </w:r>
+      <w:r>
+        <w:rPr>
+          <w:b/>
+        </w:rPr>
+        <w:t>importar</w:t>
+      </w:r>
+      <w:r>
+        <w:rPr>
+          <w:b/>
+        </w:rPr>
+        <w:t xml:space="preserve"> </w:t>
+      </w:r>
+      <w:r>
+        <w:t xml:space="preserve">y seleccionar el proceso </w:t>
+      </w:r>
+      <w:r>
+        <w:rPr>
+          <w:b/>
+        </w:rPr>
+        <w:t>Facturas</w:t>
+      </w:r>
+      <w:r>
+        <w:t xml:space="preserve"> una vez  que se realice este paso UMANGO comenzar a realizar trabajo. Si todo </w:t>
+      </w:r>
+      <w:proofErr w:type="spellStart"/>
+      <w:proofErr w:type="gramStart"/>
+      <w:r>
+        <w:t>esta</w:t>
+      </w:r>
+      <w:proofErr w:type="spellEnd"/>
+      <w:proofErr w:type="gramEnd"/>
+      <w:r>
+        <w:t xml:space="preserve"> bien lo terminara automáticamente.</w:t>
+      </w:r>
+    </w:p>
+    <w:p>
+      <w:pPr>
+        <w:rPr>
+          <w:u w:val="single"/>
+        </w:rPr>
+      </w:pPr>
+      <w:r>
+        <w:t xml:space="preserve">Si hay algún archivo que no puede leer el </w:t>
+      </w:r>
+      <w:proofErr w:type="spellStart"/>
+      <w:r>
+        <w:t>codigo</w:t>
+      </w:r>
+      <w:proofErr w:type="spellEnd"/>
+      <w:r>
+        <w:t xml:space="preserve"> de barras se </w:t>
+      </w:r>
+      <w:proofErr w:type="spellStart"/>
+      <w:r>
+        <w:t>dara</w:t>
+      </w:r>
+      <w:proofErr w:type="spellEnd"/>
+      <w:r>
+        <w:t xml:space="preserve"> aviso para que se corrija manualmente o elimine si corresponde.</w:t>
+      </w:r>
+    </w:p>
+    <w:p>
+      <w:r>
+        <w:t xml:space="preserve">                                  </w:t>
+      </w:r>
+      <w:r>
+        <w:t xml:space="preserve">                         </w:t>
+      </w:r>
+      <w:r>
+        <w:rPr>
+          <w:noProof/>
+          <w:lang w:eastAsia="es-AR"/>
+        </w:rPr>
+        <w:drawing>
+          <wp:inline distT="0" distB="0" distL="0" distR="0" wp14:anchorId="564949C6" wp14:editId="1C1F931E">
+            <wp:extent cx="1628775" cy="1514475"/>
+            <wp:effectExtent l="0" t="0" r="9525" b="9525"/>
+            <wp:docPr id="2" name="Imagen 2"/>
+            <wp:cNvGraphicFramePr>
+              <a:graphicFrameLocks xmlns:a="http://schemas.openxmlformats.org/drawingml/2006/main" noChangeAspect="1"/>
+            </wp:cNvGraphicFramePr>
+            <a:graphic xmlns:a="http://schemas.openxmlformats.org/drawingml/2006/main">
+              <a:graphicData uri="http://schemas.openxmlformats.org/drawingml/2006/picture">
+                <pic:pic xmlns:pic="http://schemas.openxmlformats.org/drawingml/2006/picture">
+                  <pic:nvPicPr>
+                    <pic:cNvPr id="1" name=""/>
+                    <pic:cNvPicPr/>
+                  </pic:nvPicPr>
+                  <pic:blipFill>
+                    <a:blip r:embed="rId17"/>
+                    <a:stretch>
+                      <a:fillRect/>
+                    </a:stretch>
+                  </pic:blipFill>
+                  <pic:spPr>
+                    <a:xfrm>
+                      <a:off x="0" y="0"/>
+                      <a:ext cx="1628775" cy="1514475"/>
+                    </a:xfrm>
+                    <a:prstGeom prst="rect">
+                      <a:avLst/>
+                    </a:prstGeom>
+                  </pic:spPr>
+                </pic:pic>
+              </a:graphicData>
+            </a:graphic>
+          </wp:inline>
+        </w:drawing>
+      </w:r>
+    </w:p>
+    <w:p>
+      <w:pPr>
+        <w:rPr>
+          <w:u w:val="single"/>
+        </w:rPr>
+      </w:pPr>
+      <w:bookmarkStart w:id="0" w:name="_GoBack"/>
+      <w:bookmarkEnd w:id="0"/>
     </w:p>
     <w:sectPr>
       <w:pgSz w:w="11907" w:h="16839" w:code="9"/>

</xml_diff>